<commit_message>
Gathered images. Did most of homepage mockup.
</commit_message>
<xml_diff>
--- a/resume/resume-brenda-canela.docx
+++ b/resume/resume-brenda-canela.docx
@@ -7,8 +7,13 @@
         <w:pStyle w:val="Heading1"/>
       </w:pPr>
       <w:r>
-        <w:t>Brenda Canela</w:t>
+        <w:t xml:space="preserve">Brenda </w:t>
       </w:r>
+      <w:proofErr w:type="spellStart"/>
+      <w:r>
+        <w:t>Canela</w:t>
+      </w:r>
+      <w:proofErr w:type="spellEnd"/>
     </w:p>
     <w:p>
       <w:r>
@@ -127,9 +132,11 @@
             <w:r>
               <w:t xml:space="preserve">Dir. Michael </w:t>
             </w:r>
+            <w:proofErr w:type="spellStart"/>
             <w:r>
               <w:t>Greischar</w:t>
             </w:r>
+            <w:proofErr w:type="spellEnd"/>
           </w:p>
         </w:tc>
       </w:tr>
@@ -160,8 +167,13 @@
           </w:tcPr>
           <w:p>
             <w:r>
-              <w:t>Dir. Landon Zackheim</w:t>
-            </w:r>
+              <w:t xml:space="preserve">Dir. Landon </w:t>
+            </w:r>
+            <w:proofErr w:type="spellStart"/>
+            <w:r>
+              <w:t>Zackheim</w:t>
+            </w:r>
+            <w:proofErr w:type="spellEnd"/>
           </w:p>
         </w:tc>
       </w:tr>
@@ -259,8 +271,13 @@
               <w:t xml:space="preserve">Dir. </w:t>
             </w:r>
             <w:r>
-              <w:t>Jonathan Dayton &amp; Valerie Faris</w:t>
-            </w:r>
+              <w:t xml:space="preserve">Jonathan Dayton &amp; Valerie </w:t>
+            </w:r>
+            <w:proofErr w:type="spellStart"/>
+            <w:r>
+              <w:t>Faris</w:t>
+            </w:r>
+            <w:proofErr w:type="spellEnd"/>
           </w:p>
         </w:tc>
       </w:tr>
@@ -323,20 +340,27 @@
           </w:tcPr>
           <w:p>
             <w:r>
-              <w:t>Dir. John Cygan</w:t>
-            </w:r>
-          </w:p>
-        </w:tc>
-      </w:tr>
-      <w:tr>
-        <w:tc>
-          <w:tcPr>
-            <w:tcW w:w="3192" w:type="dxa"/>
-          </w:tcPr>
-          <w:p>
+              <w:t xml:space="preserve">Dir. John </w:t>
+            </w:r>
+            <w:proofErr w:type="spellStart"/>
+            <w:r>
+              <w:t>Cygan</w:t>
+            </w:r>
+            <w:proofErr w:type="spellEnd"/>
+          </w:p>
+        </w:tc>
+      </w:tr>
+      <w:tr>
+        <w:tc>
+          <w:tcPr>
+            <w:tcW w:w="3192" w:type="dxa"/>
+          </w:tcPr>
+          <w:p>
+            <w:proofErr w:type="spellStart"/>
             <w:r>
               <w:t>Bellyfruit</w:t>
             </w:r>
+            <w:proofErr w:type="spellEnd"/>
           </w:p>
         </w:tc>
         <w:tc>
@@ -387,8 +411,13 @@
           </w:tcPr>
           <w:p>
             <w:r>
-              <w:t>Dir. Diana Kongkasem</w:t>
-            </w:r>
+              <w:t xml:space="preserve">Dir. Diana </w:t>
+            </w:r>
+            <w:proofErr w:type="spellStart"/>
+            <w:r>
+              <w:t>Kongkasem</w:t>
+            </w:r>
+            <w:proofErr w:type="spellEnd"/>
           </w:p>
         </w:tc>
       </w:tr>
@@ -439,7 +468,15 @@
           </w:tcPr>
           <w:p>
             <w:r>
-              <w:t>Dir. Matt Sohn / CBS</w:t>
+              <w:t xml:space="preserve">Dir. Matt </w:t>
+            </w:r>
+            <w:proofErr w:type="spellStart"/>
+            <w:r>
+              <w:t>Sohn</w:t>
+            </w:r>
+            <w:proofErr w:type="spellEnd"/>
+            <w:r>
+              <w:t xml:space="preserve"> / CBS</w:t>
             </w:r>
           </w:p>
         </w:tc>
@@ -471,7 +508,15 @@
           </w:tcPr>
           <w:p>
             <w:r>
-              <w:t>Dir. Amy Poehler / NBC</w:t>
+              <w:t xml:space="preserve">Dir. Amy </w:t>
+            </w:r>
+            <w:proofErr w:type="spellStart"/>
+            <w:r>
+              <w:t>Poehler</w:t>
+            </w:r>
+            <w:proofErr w:type="spellEnd"/>
+            <w:r>
+              <w:t xml:space="preserve"> / NBC</w:t>
             </w:r>
           </w:p>
         </w:tc>
@@ -535,7 +580,15 @@
           </w:tcPr>
           <w:p>
             <w:r>
-              <w:t>Dir. Andrei Belgrader / USA</w:t>
+              <w:t xml:space="preserve">Dir. Andrei </w:t>
+            </w:r>
+            <w:proofErr w:type="spellStart"/>
+            <w:r>
+              <w:t>Belgrader</w:t>
+            </w:r>
+            <w:proofErr w:type="spellEnd"/>
+            <w:r>
+              <w:t xml:space="preserve"> / USA</w:t>
             </w:r>
           </w:p>
         </w:tc>
@@ -567,7 +620,15 @@
           </w:tcPr>
           <w:p>
             <w:r>
-              <w:t>Dir. David Petrarca / ABC</w:t>
+              <w:t xml:space="preserve">Dir. David </w:t>
+            </w:r>
+            <w:proofErr w:type="spellStart"/>
+            <w:r>
+              <w:t>Petrarca</w:t>
+            </w:r>
+            <w:proofErr w:type="spellEnd"/>
+            <w:r>
+              <w:t xml:space="preserve"> / ABC</w:t>
             </w:r>
           </w:p>
         </w:tc>
@@ -599,7 +660,15 @@
           </w:tcPr>
           <w:p>
             <w:r>
-              <w:t>Dir. Allison Liddi-Brown</w:t>
+              <w:t xml:space="preserve">Dir. Allison </w:t>
+            </w:r>
+            <w:proofErr w:type="spellStart"/>
+            <w:r>
+              <w:t>Liddi</w:t>
+            </w:r>
+            <w:proofErr w:type="spellEnd"/>
+            <w:r>
+              <w:t>-Brown</w:t>
             </w:r>
             <w:r>
               <w:t xml:space="preserve"> / WB</w:t>
@@ -739,7 +808,15 @@
           </w:tcPr>
           <w:p>
             <w:r>
-              <w:t>Dir. James Keach / CBS</w:t>
+              <w:t xml:space="preserve">Dir. James </w:t>
+            </w:r>
+            <w:proofErr w:type="spellStart"/>
+            <w:r>
+              <w:t>Keach</w:t>
+            </w:r>
+            <w:proofErr w:type="spellEnd"/>
+            <w:r>
+              <w:t xml:space="preserve"> / CBS</w:t>
             </w:r>
           </w:p>
         </w:tc>
@@ -784,8 +861,6 @@
       <w:r>
         <w:t>THEATRE</w:t>
       </w:r>
-      <w:bookmarkStart w:id="0" w:name="_GoBack"/>
-      <w:bookmarkEnd w:id="0"/>
     </w:p>
     <w:tbl>
       <w:tblPr>
@@ -805,354 +880,278 @@
           </w:tcPr>
           <w:p>
             <w:r>
-              <w:t>The Obama Effect</w:t>
-            </w:r>
-          </w:p>
-        </w:tc>
-        <w:tc>
-          <w:tcPr>
-            <w:tcW w:w="3192" w:type="dxa"/>
-          </w:tcPr>
-          <w:p>
-            <w:r>
-              <w:t>Featured</w:t>
-            </w:r>
-          </w:p>
-        </w:tc>
-        <w:tc>
-          <w:tcPr>
-            <w:tcW w:w="3192" w:type="dxa"/>
-          </w:tcPr>
-          <w:p>
-            <w:r>
-              <w:t>Dir. Charles S. Dutton</w:t>
-            </w:r>
-          </w:p>
-        </w:tc>
-      </w:tr>
-      <w:tr>
-        <w:tc>
-          <w:tcPr>
-            <w:tcW w:w="3192" w:type="dxa"/>
-          </w:tcPr>
-          <w:p>
-            <w:r>
-              <w:t>The Case of the Missing Garden Gnome</w:t>
-            </w:r>
-          </w:p>
-        </w:tc>
-        <w:tc>
-          <w:tcPr>
-            <w:tcW w:w="3192" w:type="dxa"/>
-          </w:tcPr>
-          <w:p>
-            <w:r>
-              <w:t>Featured</w:t>
-            </w:r>
-          </w:p>
-        </w:tc>
-        <w:tc>
-          <w:tcPr>
-            <w:tcW w:w="3192" w:type="dxa"/>
-          </w:tcPr>
-          <w:p>
-            <w:r>
-              <w:t>Dir. Alberto Belli</w:t>
-            </w:r>
-          </w:p>
-        </w:tc>
-      </w:tr>
-      <w:tr>
-        <w:tc>
-          <w:tcPr>
-            <w:tcW w:w="3192" w:type="dxa"/>
-          </w:tcPr>
-          <w:p>
-            <w:r>
-              <w:t>The Reluctant Vampire</w:t>
-            </w:r>
-          </w:p>
-        </w:tc>
-        <w:tc>
-          <w:tcPr>
-            <w:tcW w:w="3192" w:type="dxa"/>
-          </w:tcPr>
-          <w:p>
-            <w:r>
-              <w:t>Lead</w:t>
-            </w:r>
-          </w:p>
-        </w:tc>
-        <w:tc>
-          <w:tcPr>
-            <w:tcW w:w="3192" w:type="dxa"/>
-          </w:tcPr>
-          <w:p>
-            <w:r>
-              <w:t>Dir. Michael Greischar</w:t>
-            </w:r>
-          </w:p>
-        </w:tc>
-      </w:tr>
-      <w:tr>
-        <w:tc>
-          <w:tcPr>
-            <w:tcW w:w="3192" w:type="dxa"/>
-          </w:tcPr>
-          <w:p>
-            <w:r>
-              <w:t>Another Bullet Dodged</w:t>
-            </w:r>
-          </w:p>
-        </w:tc>
-        <w:tc>
-          <w:tcPr>
-            <w:tcW w:w="3192" w:type="dxa"/>
-          </w:tcPr>
-          <w:p>
-            <w:r>
-              <w:t>Featured</w:t>
-            </w:r>
-          </w:p>
-        </w:tc>
-        <w:tc>
-          <w:tcPr>
-            <w:tcW w:w="3192" w:type="dxa"/>
-          </w:tcPr>
-          <w:p>
-            <w:r>
-              <w:t>Dir. Landon Zackheim</w:t>
-            </w:r>
-          </w:p>
-        </w:tc>
-      </w:tr>
-      <w:tr>
-        <w:tc>
-          <w:tcPr>
-            <w:tcW w:w="3192" w:type="dxa"/>
-          </w:tcPr>
-          <w:p>
-            <w:r>
-              <w:t>The Second Choice</w:t>
-            </w:r>
-          </w:p>
-        </w:tc>
-        <w:tc>
-          <w:tcPr>
-            <w:tcW w:w="3192" w:type="dxa"/>
-          </w:tcPr>
-          <w:p>
-            <w:r>
-              <w:t>Lead</w:t>
-            </w:r>
-          </w:p>
-        </w:tc>
-        <w:tc>
-          <w:tcPr>
-            <w:tcW w:w="3192" w:type="dxa"/>
-          </w:tcPr>
-          <w:p>
-            <w:r>
-              <w:t>Dir. Alberto Belli</w:t>
-            </w:r>
-          </w:p>
-        </w:tc>
-      </w:tr>
-      <w:tr>
-        <w:tc>
-          <w:tcPr>
-            <w:tcW w:w="3192" w:type="dxa"/>
-          </w:tcPr>
-          <w:p>
-            <w:r>
-              <w:t>Year of the Dog</w:t>
-            </w:r>
-          </w:p>
-        </w:tc>
-        <w:tc>
-          <w:tcPr>
-            <w:tcW w:w="3192" w:type="dxa"/>
-          </w:tcPr>
-          <w:p>
-            <w:r>
-              <w:t>Supporting</w:t>
-            </w:r>
-          </w:p>
-        </w:tc>
-        <w:tc>
-          <w:tcPr>
-            <w:tcW w:w="3192" w:type="dxa"/>
-          </w:tcPr>
-          <w:p>
-            <w:r>
-              <w:t>Dir. Mike White</w:t>
-            </w:r>
-          </w:p>
-        </w:tc>
-      </w:tr>
-      <w:tr>
-        <w:tc>
-          <w:tcPr>
-            <w:tcW w:w="3192" w:type="dxa"/>
-          </w:tcPr>
-          <w:p>
-            <w:r>
-              <w:t>Little Miss Sunshine</w:t>
-            </w:r>
-          </w:p>
-        </w:tc>
-        <w:tc>
-          <w:tcPr>
-            <w:tcW w:w="3192" w:type="dxa"/>
-          </w:tcPr>
-          <w:p>
-            <w:r>
-              <w:t>Supporting</w:t>
-            </w:r>
-          </w:p>
-        </w:tc>
-        <w:tc>
-          <w:tcPr>
-            <w:tcW w:w="3192" w:type="dxa"/>
-          </w:tcPr>
-          <w:p>
-            <w:r>
-              <w:t>Dir. Jonathan Dayton &amp; Valerie Faris</w:t>
-            </w:r>
-          </w:p>
-        </w:tc>
-      </w:tr>
-      <w:tr>
-        <w:tc>
-          <w:tcPr>
-            <w:tcW w:w="3192" w:type="dxa"/>
-          </w:tcPr>
-          <w:p>
-            <w:r>
-              <w:t>Spanglish</w:t>
-            </w:r>
-          </w:p>
-        </w:tc>
-        <w:tc>
-          <w:tcPr>
-            <w:tcW w:w="3192" w:type="dxa"/>
-          </w:tcPr>
-          <w:p>
-            <w:r>
-              <w:t>Supporting</w:t>
-            </w:r>
-          </w:p>
-        </w:tc>
-        <w:tc>
-          <w:tcPr>
-            <w:tcW w:w="3192" w:type="dxa"/>
-          </w:tcPr>
-          <w:p>
-            <w:r>
-              <w:t>Dir. James L. Brooks</w:t>
-            </w:r>
-          </w:p>
-        </w:tc>
-      </w:tr>
-      <w:tr>
-        <w:tc>
-          <w:tcPr>
-            <w:tcW w:w="3192" w:type="dxa"/>
-          </w:tcPr>
-          <w:p>
-            <w:r>
-              <w:t>Breaking In</w:t>
-            </w:r>
-          </w:p>
-        </w:tc>
-        <w:tc>
-          <w:tcPr>
-            <w:tcW w:w="3192" w:type="dxa"/>
-          </w:tcPr>
-          <w:p>
-            <w:r>
-              <w:t>Supporting</w:t>
-            </w:r>
-          </w:p>
-        </w:tc>
-        <w:tc>
-          <w:tcPr>
-            <w:tcW w:w="3192" w:type="dxa"/>
-          </w:tcPr>
-          <w:p>
-            <w:r>
-              <w:t>Dir. John Cygan</w:t>
-            </w:r>
-          </w:p>
-        </w:tc>
-      </w:tr>
-      <w:tr>
-        <w:tc>
-          <w:tcPr>
-            <w:tcW w:w="3192" w:type="dxa"/>
-          </w:tcPr>
-          <w:p>
-            <w:r>
-              <w:lastRenderedPageBreak/>
-              <w:t>Bellyfruit</w:t>
-            </w:r>
-          </w:p>
-        </w:tc>
-        <w:tc>
-          <w:tcPr>
-            <w:tcW w:w="3192" w:type="dxa"/>
-          </w:tcPr>
-          <w:p>
-            <w:r>
-              <w:t>Supporting</w:t>
-            </w:r>
-          </w:p>
-        </w:tc>
-        <w:tc>
-          <w:tcPr>
-            <w:tcW w:w="3192" w:type="dxa"/>
-          </w:tcPr>
-          <w:p>
-            <w:r>
-              <w:t>Dir. Kerri Lee Green</w:t>
-            </w:r>
-          </w:p>
-        </w:tc>
-      </w:tr>
-      <w:tr>
-        <w:tc>
-          <w:tcPr>
-            <w:tcW w:w="3192" w:type="dxa"/>
-          </w:tcPr>
-          <w:p>
-            <w:r>
-              <w:t>Citlalli’s Prayer</w:t>
-            </w:r>
-          </w:p>
-        </w:tc>
-        <w:tc>
-          <w:tcPr>
-            <w:tcW w:w="3192" w:type="dxa"/>
-          </w:tcPr>
-          <w:p>
-            <w:r>
-              <w:t>Lead</w:t>
-            </w:r>
-          </w:p>
-        </w:tc>
-        <w:tc>
-          <w:tcPr>
-            <w:tcW w:w="3192" w:type="dxa"/>
-          </w:tcPr>
-          <w:p>
-            <w:r>
-              <w:t>Dir. Diana Kongkasem</w:t>
+              <w:t>Tales of a 4</w:t>
+            </w:r>
+            <w:r>
+              <w:rPr>
+                <w:vertAlign w:val="superscript"/>
+              </w:rPr>
+              <w:t>th</w:t>
+            </w:r>
+            <w:r>
+              <w:t xml:space="preserve"> Grade Nothing</w:t>
+            </w:r>
+          </w:p>
+        </w:tc>
+        <w:tc>
+          <w:tcPr>
+            <w:tcW w:w="3192" w:type="dxa"/>
+          </w:tcPr>
+          <w:p>
+            <w:r>
+              <w:t xml:space="preserve">Mrs. </w:t>
+            </w:r>
+            <w:proofErr w:type="spellStart"/>
+            <w:r>
+              <w:t>Yarby</w:t>
+            </w:r>
+            <w:proofErr w:type="spellEnd"/>
+            <w:r>
+              <w:t xml:space="preserve"> / Jennie / Dr. Brown / Sheila Tubman</w:t>
+            </w:r>
+            <w:r>
+              <w:t xml:space="preserve"> / Janet</w:t>
+            </w:r>
+          </w:p>
+        </w:tc>
+        <w:tc>
+          <w:tcPr>
+            <w:tcW w:w="3192" w:type="dxa"/>
+          </w:tcPr>
+          <w:p>
+            <w:r>
+              <w:t xml:space="preserve">Dir. Jessica </w:t>
+            </w:r>
+            <w:proofErr w:type="spellStart"/>
+            <w:r>
+              <w:t>Kubzansky</w:t>
+            </w:r>
+            <w:proofErr w:type="spellEnd"/>
+            <w:r>
+              <w:t xml:space="preserve"> / South Coast Repertory</w:t>
+            </w:r>
+          </w:p>
+        </w:tc>
+      </w:tr>
+      <w:tr>
+        <w:tc>
+          <w:tcPr>
+            <w:tcW w:w="3192" w:type="dxa"/>
+          </w:tcPr>
+          <w:p>
+            <w:r>
+              <w:t>Cesar &amp; Ruben</w:t>
+            </w:r>
+          </w:p>
+        </w:tc>
+        <w:tc>
+          <w:tcPr>
+            <w:tcW w:w="3192" w:type="dxa"/>
+          </w:tcPr>
+          <w:p>
+            <w:r>
+              <w:t>Sally Salazar</w:t>
+            </w:r>
+          </w:p>
+        </w:tc>
+        <w:tc>
+          <w:tcPr>
+            <w:tcW w:w="3192" w:type="dxa"/>
+          </w:tcPr>
+          <w:p>
+            <w:r>
+              <w:t xml:space="preserve">Dir. Ed Begley, Jr. / </w:t>
+            </w:r>
+            <w:r>
+              <w:t>El Portal Theatre</w:t>
+            </w:r>
+          </w:p>
+        </w:tc>
+      </w:tr>
+      <w:tr>
+        <w:tc>
+          <w:tcPr>
+            <w:tcW w:w="3192" w:type="dxa"/>
+          </w:tcPr>
+          <w:p>
+            <w:r>
+              <w:t>Chavez, Going Towards the Light</w:t>
+            </w:r>
+          </w:p>
+        </w:tc>
+        <w:tc>
+          <w:tcPr>
+            <w:tcW w:w="3192" w:type="dxa"/>
+          </w:tcPr>
+          <w:p>
+            <w:r>
+              <w:t>Helen Chavez</w:t>
+            </w:r>
+          </w:p>
+        </w:tc>
+        <w:tc>
+          <w:tcPr>
+            <w:tcW w:w="3192" w:type="dxa"/>
+          </w:tcPr>
+          <w:p>
+            <w:r>
+              <w:t xml:space="preserve">Dir. </w:t>
+            </w:r>
+            <w:proofErr w:type="spellStart"/>
+            <w:r>
+              <w:t>Nyna</w:t>
+            </w:r>
+            <w:proofErr w:type="spellEnd"/>
+            <w:r>
+              <w:t xml:space="preserve"> </w:t>
+            </w:r>
+            <w:r>
+              <w:t xml:space="preserve">Shannon Anderson / </w:t>
+            </w:r>
+            <w:r>
+              <w:t>Tracy Roberts Theatre</w:t>
+            </w:r>
+          </w:p>
+        </w:tc>
+      </w:tr>
+      <w:tr>
+        <w:tc>
+          <w:tcPr>
+            <w:tcW w:w="3192" w:type="dxa"/>
+          </w:tcPr>
+          <w:p>
+            <w:proofErr w:type="spellStart"/>
+            <w:r>
+              <w:t>Reviviendo</w:t>
+            </w:r>
+            <w:proofErr w:type="spellEnd"/>
+            <w:r>
+              <w:t xml:space="preserve"> El Amor</w:t>
+            </w:r>
+          </w:p>
+        </w:tc>
+        <w:tc>
+          <w:tcPr>
+            <w:tcW w:w="3192" w:type="dxa"/>
+          </w:tcPr>
+          <w:p>
+            <w:r>
+              <w:t>Sofia</w:t>
+            </w:r>
+          </w:p>
+        </w:tc>
+        <w:tc>
+          <w:tcPr>
+            <w:tcW w:w="3192" w:type="dxa"/>
+          </w:tcPr>
+          <w:p>
+            <w:r>
+              <w:t>Celebrity Centre</w:t>
+            </w:r>
+          </w:p>
+        </w:tc>
+      </w:tr>
+      <w:tr>
+        <w:tc>
+          <w:tcPr>
+            <w:tcW w:w="3192" w:type="dxa"/>
+          </w:tcPr>
+          <w:p>
+            <w:r>
+              <w:t>Oliver</w:t>
+            </w:r>
+          </w:p>
+        </w:tc>
+        <w:tc>
+          <w:tcPr>
+            <w:tcW w:w="3192" w:type="dxa"/>
+          </w:tcPr>
+          <w:p>
+            <w:r>
+              <w:t>The Artful Dodger</w:t>
+            </w:r>
+          </w:p>
+        </w:tc>
+        <w:tc>
+          <w:tcPr>
+            <w:tcW w:w="3192" w:type="dxa"/>
+          </w:tcPr>
+          <w:p>
+            <w:r>
+              <w:t>Notre Dame Academy</w:t>
+            </w:r>
+          </w:p>
+        </w:tc>
+      </w:tr>
+      <w:tr>
+        <w:tc>
+          <w:tcPr>
+            <w:tcW w:w="3192" w:type="dxa"/>
+          </w:tcPr>
+          <w:p>
+            <w:r>
+              <w:t>The Story of Alice</w:t>
+            </w:r>
+          </w:p>
+        </w:tc>
+        <w:tc>
+          <w:tcPr>
+            <w:tcW w:w="3192" w:type="dxa"/>
+          </w:tcPr>
+          <w:p>
+            <w:r>
+              <w:t>The Cheshire Cat</w:t>
+            </w:r>
+          </w:p>
+        </w:tc>
+        <w:tc>
+          <w:tcPr>
+            <w:tcW w:w="3192" w:type="dxa"/>
+          </w:tcPr>
+          <w:p>
+            <w:r>
+              <w:t>Notre Dame Academy</w:t>
+            </w:r>
+          </w:p>
+        </w:tc>
+      </w:tr>
+      <w:tr>
+        <w:tc>
+          <w:tcPr>
+            <w:tcW w:w="3192" w:type="dxa"/>
+          </w:tcPr>
+          <w:p>
+            <w:r>
+              <w:t>The Sound of Music</w:t>
+            </w:r>
+          </w:p>
+        </w:tc>
+        <w:tc>
+          <w:tcPr>
+            <w:tcW w:w="3192" w:type="dxa"/>
+          </w:tcPr>
+          <w:p>
+            <w:r>
+              <w:t>Ensemble</w:t>
+            </w:r>
+          </w:p>
+        </w:tc>
+        <w:tc>
+          <w:tcPr>
+            <w:tcW w:w="3192" w:type="dxa"/>
+          </w:tcPr>
+          <w:p>
+            <w:r>
+              <w:t>Notre Dame Academy</w:t>
             </w:r>
           </w:p>
         </w:tc>
       </w:tr>
     </w:tbl>
-    <w:p/>
+    <w:p>
+      <w:bookmarkStart w:id="0" w:name="_GoBack"/>
+      <w:bookmarkEnd w:id="0"/>
+    </w:p>
     <w:p/>
     <w:p/>
     <w:sectPr>

</xml_diff>